<commit_message>
ISv2 @seblovett @ashleyjr @arr1g13
</commit_message>
<xml_diff>
--- a/Design/InstructionSet/ISSummary.docx
+++ b/Design/InstructionSet/ISSummary.docx
@@ -6,19 +6,30 @@
       <w:pPr>
         <w:spacing w:after="0"/>
         <w:jc w:val="center"/>
-      </w:pPr>
-      <w:r>
         <w:rPr>
           <w:b/>
           <w:sz w:val="28"/>
           <w:u w:val="single"/>
         </w:rPr>
-        <w:t>General Instruction Formatting</w:t>
-      </w:r>
-      <w:bookmarkStart w:id="0" w:name="_MON_1454092384"/>
-      <w:bookmarkEnd w:id="0"/>
-      <w:r>
-        <w:object w:dxaOrig="8338" w:dyaOrig="2336">
+      </w:pPr>
+      <w:r>
+        <w:rPr>
+          <w:b/>
+          <w:sz w:val="28"/>
+          <w:u w:val="single"/>
+        </w:rPr>
+        <w:t>Instruction Set Summary</w:t>
+      </w:r>
+    </w:p>
+    <w:bookmarkStart w:id="0" w:name="_MON_1454092557"/>
+    <w:bookmarkEnd w:id="0"/>
+    <w:p>
+      <w:pPr>
+        <w:spacing w:after="0"/>
+        <w:jc w:val="center"/>
+      </w:pPr>
+      <w:r>
+        <w:object w:dxaOrig="10850" w:dyaOrig="11263">
           <v:shapetype id="_x0000_t75" coordsize="21600,21600" o:spt="75" o:preferrelative="t" path="m@4@5l@4@11@9@11@9@5xe" filled="f" stroked="f">
             <v:stroke joinstyle="miter"/>
             <v:formulas>
@@ -38,86 +49,137 @@
             <v:path o:extrusionok="f" gradientshapeok="t" o:connecttype="rect"/>
             <o:lock v:ext="edit" aspectratio="t"/>
           </v:shapetype>
-          <v:shape id="_x0000_i1025" type="#_x0000_t75" style="width:416.45pt;height:116.75pt" o:ole="">
+          <v:shape id="_x0000_i1029" type="#_x0000_t75" style="width:542.9pt;height:563.35pt" o:ole="">
             <v:imagedata r:id="rId5" o:title=""/>
           </v:shape>
-          <o:OLEObject Type="Embed" ProgID="Excel.Sheet.12" ShapeID="_x0000_i1025" DrawAspect="Content" ObjectID="_1454096459" r:id="rId6"/>
+          <o:OLEObject Type="Embed" ProgID="Excel.Sheet.12" ShapeID="_x0000_i1029" DrawAspect="Content" ObjectID="_1454166088" r:id="rId6"/>
         </w:object>
       </w:r>
     </w:p>
     <w:p>
       <w:pPr>
         <w:spacing w:after="0"/>
-        <w:ind w:left="1276"/>
-        <w:rPr>
-          <w:sz w:val="20"/>
-        </w:rPr>
-      </w:pPr>
-      <w:r>
-        <w:rPr>
-          <w:sz w:val="20"/>
-        </w:rPr>
-        <w:t>LS: 1 = Load Data, 0 = Store Data</w:t>
-      </w:r>
-      <w:r>
-        <w:rPr>
-          <w:sz w:val="20"/>
-        </w:rPr>
-        <w:tab/>
-        <w:t>No. = 1 or 2 or 3</w:t>
-      </w:r>
-    </w:p>
-    <w:p>
-      <w:pPr>
-        <w:spacing w:after="0"/>
-        <w:ind w:left="1276"/>
-        <w:rPr>
-          <w:sz w:val="20"/>
-        </w:rPr>
-      </w:pPr>
-    </w:p>
-    <w:p>
-      <w:pPr>
-        <w:spacing w:after="0"/>
-        <w:jc w:val="center"/>
-      </w:pPr>
-      <w:r>
+        <w:ind w:left="709"/>
+      </w:pPr>
+      <w:r>
+        <w:t>Opcodes 00000, 11000</w:t>
+      </w:r>
+      <w:r>
+        <w:t xml:space="preserve"> to </w:t>
+      </w:r>
+      <w:r>
+        <w:t>11011, 11110 are UNDEFINED</w:t>
+      </w:r>
+    </w:p>
+    <w:p>
+      <w:pPr>
+        <w:spacing w:after="0"/>
+        <w:ind w:left="709"/>
         <w:rPr>
           <w:b/>
           <w:sz w:val="28"/>
           <w:u w:val="single"/>
         </w:rPr>
-        <w:t>Instruction Set Summary</w:t>
-      </w:r>
-      <w:bookmarkStart w:id="1" w:name="_MON_1454092557"/>
-      <w:bookmarkEnd w:id="1"/>
-      <w:r>
-        <w:object w:dxaOrig="9810" w:dyaOrig="10111">
-          <v:shape id="_x0000_i1026" type="#_x0000_t75" style="width:490.4pt;height:505.95pt" o:ole="">
-            <v:imagedata r:id="rId7" o:title=""/>
-          </v:shape>
-          <o:OLEObject Type="Embed" ProgID="Excel.Sheet.12" ShapeID="_x0000_i1026" DrawAspect="Content" ObjectID="_1454096460" r:id="rId8"/>
-        </w:object>
-      </w:r>
-    </w:p>
-    <w:p>
-      <w:pPr>
-        <w:spacing w:after="0"/>
-        <w:ind w:left="284" w:right="283"/>
+      </w:pPr>
+      <w:r>
+        <w:t>Bit encoding has been optimized so that subsections can be identified by first 2/3 bits</w:t>
+      </w:r>
+      <w:r>
+        <w:t xml:space="preserve"> to aid controller simplicity.</w:t>
+      </w:r>
+    </w:p>
+    <w:p>
+      <w:pPr>
+        <w:spacing w:after="0"/>
         <w:jc w:val="center"/>
+      </w:pPr>
+      <w:r>
         <w:rPr>
           <w:b/>
           <w:sz w:val="28"/>
           <w:u w:val="single"/>
         </w:rPr>
-      </w:pPr>
-      <w:r>
+        <w:lastRenderedPageBreak/>
+        <w:t>General Instruction Formatting</w:t>
+      </w:r>
+      <w:bookmarkStart w:id="1" w:name="_MON_1454092384"/>
+      <w:bookmarkEnd w:id="1"/>
+      <w:r>
+        <w:object w:dxaOrig="8338" w:dyaOrig="2336">
+          <v:shape id="_x0000_i1028" type="#_x0000_t75" style="width:416.45pt;height:116.75pt" o:ole="">
+            <v:imagedata r:id="rId7" o:title=""/>
+          </v:shape>
+          <o:OLEObject Type="Embed" ProgID="Excel.Sheet.12" ShapeID="_x0000_i1028" DrawAspect="Content" ObjectID="_1454166089" r:id="rId8"/>
+        </w:object>
+      </w:r>
+    </w:p>
+    <w:p>
+      <w:pPr>
+        <w:spacing w:after="0"/>
+        <w:ind w:left="1701"/>
+        <w:rPr>
+          <w:sz w:val="20"/>
+        </w:rPr>
+      </w:pPr>
+      <w:r>
+        <w:rPr>
+          <w:sz w:val="20"/>
+        </w:rPr>
+        <w:t>LS: 1 = Load Data, 0 = Store Data</w:t>
+      </w:r>
+      <w:r>
+        <w:rPr>
+          <w:sz w:val="20"/>
+        </w:rPr>
+        <w:tab/>
+        <w:t>No. = 1 or 2 or 3</w:t>
+      </w:r>
+      <w:r>
+        <w:rPr>
+          <w:sz w:val="20"/>
+        </w:rPr>
+        <w:tab/>
+      </w:r>
+      <w:r>
+        <w:rPr>
+          <w:sz w:val="20"/>
+        </w:rPr>
+        <w:tab/>
+        <w:t>L = Link Register</w:t>
+      </w:r>
+    </w:p>
+    <w:p>
+      <w:pPr>
+        <w:spacing w:after="0"/>
+        <w:ind w:left="1276"/>
+        <w:rPr>
+          <w:sz w:val="20"/>
+        </w:rPr>
+      </w:pPr>
+    </w:p>
+    <w:p>
+      <w:pPr>
+        <w:spacing w:after="0"/>
+        <w:jc w:val="center"/>
+      </w:pPr>
+    </w:p>
+    <w:p>
+      <w:pPr>
+        <w:spacing w:after="0"/>
+        <w:ind w:left="284" w:right="283"/>
+        <w:jc w:val="center"/>
         <w:rPr>
           <w:b/>
           <w:sz w:val="28"/>
           <w:u w:val="single"/>
         </w:rPr>
-        <w:lastRenderedPageBreak/>
+      </w:pPr>
+      <w:r>
+        <w:rPr>
+          <w:b/>
+          <w:sz w:val="28"/>
+          <w:u w:val="single"/>
+        </w:rPr>
         <w:t>Example Coding</w:t>
       </w:r>
     </w:p>
@@ -156,13 +218,33 @@
         <w:jc w:val="center"/>
       </w:pPr>
       <w:r>
-        <w:object w:dxaOrig="9011" w:dyaOrig="2324">
-          <v:shape id="_x0000_i1028" type="#_x0000_t75" style="width:451.45pt;height:115.8pt" o:ole="">
+        <w:object w:dxaOrig="9442" w:dyaOrig="2900">
+          <v:shape id="_x0000_i1025" type="#_x0000_t75" style="width:472.85pt;height:144.95pt" o:ole="">
             <v:imagedata r:id="rId9" o:title=""/>
           </v:shape>
-          <o:OLEObject Type="Embed" ProgID="Excel.Sheet.12" ShapeID="_x0000_i1028" DrawAspect="Content" ObjectID="_1454096461" r:id="rId10"/>
+          <o:OLEObject Type="Embed" ProgID="Excel.Sheet.12" ShapeID="_x0000_i1025" DrawAspect="Content" ObjectID="_1454166090" r:id="rId10"/>
         </w:object>
       </w:r>
+    </w:p>
+    <w:p>
+      <w:pPr>
+        <w:spacing w:after="0"/>
+        <w:ind w:left="284" w:right="283"/>
+      </w:pPr>
+      <w:r>
+        <w:t>The value ‘c’ corresponds to the carry bit flag in the ALU from the previous calculation.</w:t>
+      </w:r>
+    </w:p>
+    <w:p>
+      <w:pPr>
+        <w:spacing w:after="0"/>
+        <w:ind w:left="284" w:right="283"/>
+      </w:pPr>
+      <w:r>
+        <w:t xml:space="preserve">CMP is a comparison instruction for performing a subtraction without saving the result. The updated status flags can then be used for a conditional branch. </w:t>
+      </w:r>
+      <w:bookmarkStart w:id="3" w:name="_GoBack"/>
+      <w:bookmarkEnd w:id="3"/>
     </w:p>
     <w:p>
       <w:pPr>
@@ -195,8 +277,6 @@
       <w:r>
         <w:t xml:space="preserve"> with an 8-bit immediate value. </w:t>
       </w:r>
-      <w:bookmarkStart w:id="3" w:name="_GoBack"/>
-      <w:bookmarkEnd w:id="3"/>
     </w:p>
     <w:bookmarkStart w:id="4" w:name="_MON_1454096176"/>
     <w:bookmarkEnd w:id="4"/>
@@ -208,10 +288,10 @@
       </w:pPr>
       <w:r>
         <w:object w:dxaOrig="3636" w:dyaOrig="1172">
-          <v:shape id="_x0000_i1029" type="#_x0000_t75" style="width:181.95pt;height:58.4pt" o:ole="">
+          <v:shape id="_x0000_i1026" type="#_x0000_t75" style="width:181.95pt;height:58.4pt" o:ole="">
             <v:imagedata r:id="rId11" o:title=""/>
           </v:shape>
-          <o:OLEObject Type="Embed" ProgID="Excel.Sheet.12" ShapeID="_x0000_i1029" DrawAspect="Content" ObjectID="_1454096462" r:id="rId12"/>
+          <o:OLEObject Type="Embed" ProgID="Excel.Sheet.12" ShapeID="_x0000_i1026" DrawAspect="Content" ObjectID="_1454166091" r:id="rId12"/>
         </w:object>
       </w:r>
     </w:p>
@@ -259,7 +339,7 @@
           <v:shape id="_x0000_i1027" type="#_x0000_t75" style="width:223.8pt;height:30.15pt" o:ole="">
             <v:imagedata r:id="rId13" o:title=""/>
           </v:shape>
-          <o:OLEObject Type="Embed" ProgID="Excel.Sheet.12" ShapeID="_x0000_i1027" DrawAspect="Content" ObjectID="_1454096463" r:id="rId14"/>
+          <o:OLEObject Type="Embed" ProgID="Excel.Sheet.12" ShapeID="_x0000_i1027" DrawAspect="Content" ObjectID="_1454166092" r:id="rId14"/>
         </w:object>
       </w:r>
     </w:p>
@@ -267,7 +347,18 @@
       <w:pPr>
         <w:spacing w:after="0"/>
         <w:ind w:left="284" w:right="283"/>
-        <w:jc w:val="center"/>
+      </w:pPr>
+    </w:p>
+    <w:p>
+      <w:pPr>
+        <w:spacing w:after="0"/>
+        <w:ind w:left="284" w:right="283"/>
+      </w:pPr>
+    </w:p>
+    <w:p>
+      <w:pPr>
+        <w:spacing w:after="0"/>
+        <w:ind w:left="284" w:right="283"/>
       </w:pPr>
     </w:p>
     <w:p>
@@ -280,6 +371,7 @@
           <w:sz w:val="24"/>
           <w:u w:val="single"/>
         </w:rPr>
+        <w:lastRenderedPageBreak/>
         <w:t>Control Transfer</w:t>
       </w:r>
     </w:p>
@@ -370,10 +462,7 @@
         <w:t xml:space="preserve">– </w:t>
       </w:r>
       <w:r>
-        <w:t xml:space="preserve">Conditionally branch if </w:t>
-      </w:r>
-      <w:r>
-        <w:t>zero status flag (z) equals one</w:t>
+        <w:t>Conditionally branch if zero status flag (z) equals one</w:t>
       </w:r>
     </w:p>
     <w:p>
@@ -391,7 +480,13 @@
       </w:r>
       <w:r>
         <w:tab/>
-        <w:t>– Branch if less than</w:t>
+        <w:t xml:space="preserve">– Branch if </w:t>
+      </w:r>
+      <w:r>
+        <w:t>&lt;</w:t>
+      </w:r>
+      <w:r>
+        <w:tab/>
       </w:r>
       <w:r>
         <w:t xml:space="preserve"> </w:t>
@@ -401,13 +496,7 @@
         <w:t xml:space="preserve">– </w:t>
       </w:r>
       <w:r>
-        <w:t xml:space="preserve">Conditionally branch </w:t>
-      </w:r>
-      <w:r>
-        <w:t>if negative status flag (n</w:t>
-      </w:r>
-      <w:r>
-        <w:t>) equals one</w:t>
+        <w:t>Conditionally branch if negative status flag (n) equals one</w:t>
       </w:r>
     </w:p>
     <w:p>
@@ -421,18 +510,21 @@
         <w:ind w:left="284" w:right="283" w:firstLine="0"/>
       </w:pPr>
       <w:r>
-        <w:t>BWL</w:t>
-      </w:r>
-      <w:r>
-        <w:tab/>
-        <w:t>– Branch with link</w:t>
-      </w:r>
-      <w:r>
-        <w:t xml:space="preserve"> </w:t>
-      </w:r>
-      <w:r>
-        <w:tab/>
-        <w:t>– Unconditionally branch to stated location, saving PC to link register (LR)</w:t>
+        <w:t>BG</w:t>
+      </w:r>
+      <w:r>
+        <w:t xml:space="preserve">E </w:t>
+      </w:r>
+      <w:r>
+        <w:tab/>
+        <w:t>– Branch if ≥</w:t>
+      </w:r>
+      <w:r>
+        <w:tab/>
+      </w:r>
+      <w:r>
+        <w:tab/>
+        <w:t>– Conditionally branch if negative status flag (n) equals zero</w:t>
       </w:r>
     </w:p>
     <w:p>
@@ -446,24 +538,18 @@
         <w:ind w:left="284" w:right="283" w:firstLine="0"/>
       </w:pPr>
       <w:r>
-        <w:t>JMP</w:t>
-      </w:r>
-      <w:r>
-        <w:tab/>
-        <w:t>–</w:t>
-      </w:r>
-      <w:r>
-        <w:t xml:space="preserve"> Jump </w:t>
-      </w:r>
-      <w:r>
-        <w:tab/>
-      </w:r>
-      <w:r>
-        <w:tab/>
-      </w:r>
-      <w:r>
-        <w:tab/>
-        <w:t>– Unconditionally jump to the value stored in the link register (LR)</w:t>
+        <w:t>BWL</w:t>
+      </w:r>
+      <w:r>
+        <w:tab/>
+        <w:t>– Branch with link</w:t>
+      </w:r>
+      <w:r>
+        <w:t xml:space="preserve"> </w:t>
+      </w:r>
+      <w:r>
+        <w:tab/>
+        <w:t>– Unconditionally branch to stated location, saving PC to link register (LR)</w:t>
       </w:r>
     </w:p>
     <w:p>
@@ -477,7 +563,40 @@
         <w:ind w:left="284" w:right="283" w:firstLine="0"/>
       </w:pPr>
       <w:r>
-        <w:t>BAB</w:t>
+        <w:t>RET</w:t>
+      </w:r>
+      <w:r>
+        <w:tab/>
+        <w:t>–</w:t>
+      </w:r>
+      <w:r>
+        <w:t xml:space="preserve"> </w:t>
+      </w:r>
+      <w:r>
+        <w:t>Return</w:t>
+      </w:r>
+      <w:r>
+        <w:tab/>
+      </w:r>
+      <w:r>
+        <w:tab/>
+      </w:r>
+      <w:r>
+        <w:t>– Unconditionally jump to the value stored in the link register (LR)</w:t>
+      </w:r>
+    </w:p>
+    <w:p>
+      <w:pPr>
+        <w:pStyle w:val="ListParagraph"/>
+        <w:numPr>
+          <w:ilvl w:val="0"/>
+          <w:numId w:val="2"/>
+        </w:numPr>
+        <w:spacing w:after="0"/>
+        <w:ind w:left="284" w:right="283" w:firstLine="0"/>
+      </w:pPr>
+      <w:r>
+        <w:t>ABR</w:t>
       </w:r>
       <w:r>
         <w:tab/>
@@ -520,10 +639,19 @@
         <w:ind w:left="284" w:right="283"/>
       </w:pPr>
       <w:r>
-        <w:t>These operations are for popping or pushing up to three register values from the system stack, useful for context saving when an interrupt occurs. PUSH increments stack pointer (SP) and POP decrements stack pointer (SP</w:t>
-      </w:r>
-      <w:r>
-        <w:t>) 1, 2 or 3 times for a top-down growing stack.</w:t>
+        <w:t xml:space="preserve">These operations are for popping or pushing </w:t>
+      </w:r>
+      <w:r>
+        <w:t>either a general purpose register or the link register onto the</w:t>
+      </w:r>
+      <w:r>
+        <w:t xml:space="preserve"> system stack, useful for context saving when an interrupt occurs. PUSH increments stack pointer (SP) and POP decrements stack pointer (SP</w:t>
+      </w:r>
+      <w:r>
+        <w:t>) for a top-down growing stack.</w:t>
+      </w:r>
+      <w:r>
+        <w:t xml:space="preserve"> If the ‘L’ bit is set, the link register value will be used instead of the value in register Ra. </w:t>
       </w:r>
     </w:p>
     <w:p>

</xml_diff>

<commit_message>
IS with BIM amendments
</commit_message>
<xml_diff>
--- a/Design/InstructionSet/ISSummary.docx
+++ b/Design/InstructionSet/ISSummary.docx
@@ -26,10 +26,11 @@
     <w:p>
       <w:pPr>
         <w:spacing w:after="0"/>
+        <w:ind w:left="-284" w:right="-284"/>
         <w:jc w:val="center"/>
       </w:pPr>
       <w:r>
-        <w:object w:dxaOrig="10850" w:dyaOrig="10399">
+        <w:object w:dxaOrig="11426" w:dyaOrig="10399">
           <v:shapetype id="_x0000_t75" coordsize="21600,21600" o:spt="75" o:preferrelative="t" path="m@4@5l@4@11@9@11@9@5xe" filled="f" stroked="f">
             <v:stroke joinstyle="miter"/>
             <v:formulas>
@@ -49,157 +50,137 @@
             <v:path o:extrusionok="f" gradientshapeok="t" o:connecttype="rect"/>
             <o:lock v:ext="edit" aspectratio="t"/>
           </v:shapetype>
-          <v:shape id="_x0000_i1029" type="#_x0000_t75" style="width:542.9pt;height:519.55pt" o:ole="">
+          <v:shape id="_x0000_i1029" type="#_x0000_t75" style="width:572.15pt;height:520.25pt" o:ole="">
             <v:imagedata r:id="rId5" o:title=""/>
           </v:shape>
-          <o:OLEObject Type="Embed" ProgID="Excel.Sheet.12" ShapeID="_x0000_i1029" DrawAspect="Content" ObjectID="_1454186875" r:id="rId6"/>
+          <o:OLEObject Type="Embed" ProgID="Excel.Sheet.12" ShapeID="_x0000_i1029" DrawAspect="Content" ObjectID="_1454493012" r:id="rId6"/>
         </w:object>
       </w:r>
-    </w:p>
-    <w:p>
-      <w:pPr>
-        <w:spacing w:after="0"/>
-        <w:ind w:left="709"/>
-      </w:pPr>
-      <w:proofErr w:type="spellStart"/>
-      <w:r>
-        <w:t>Opcodes</w:t>
-      </w:r>
-      <w:proofErr w:type="spellEnd"/>
-      <w:r>
-        <w:t xml:space="preserve"> 00000, 11000</w:t>
-      </w:r>
-      <w:r>
-        <w:t xml:space="preserve"> to </w:t>
-      </w:r>
-      <w:r>
-        <w:t>11011, 11110 are UNDEFINED</w:t>
-      </w:r>
-    </w:p>
-    <w:p>
-      <w:pPr>
-        <w:spacing w:after="0"/>
-        <w:ind w:left="709"/>
+      <w:bookmarkStart w:id="1" w:name="_GoBack"/>
+      <w:bookmarkEnd w:id="1"/>
+      <w:r>
         <w:rPr>
           <w:b/>
           <w:sz w:val="28"/>
           <w:u w:val="single"/>
         </w:rPr>
-      </w:pPr>
-      <w:r>
-        <w:t>Bit encoding has been optimized so that subsections can be identified by first 2/3 bits</w:t>
-      </w:r>
-      <w:r>
-        <w:t xml:space="preserve"> to aid controller simplicity.</w:t>
-      </w:r>
+        <w:t>General Instruction Formatting</w:t>
+      </w:r>
+      <w:bookmarkStart w:id="2" w:name="_MON_1454092384"/>
+      <w:bookmarkEnd w:id="2"/>
+      <w:r>
+        <w:object w:dxaOrig="7815" w:dyaOrig="2430">
+          <v:shape id="_x0000_i1025" type="#_x0000_t75" style="width:390.2pt;height:121.55pt" o:ole="">
+            <v:imagedata r:id="rId7" o:title=""/>
+          </v:shape>
+          <o:OLEObject Type="Embed" ProgID="Excel.Sheet.12" ShapeID="_x0000_i1025" DrawAspect="Content" ObjectID="_1454493013" r:id="rId8"/>
+        </w:object>
+      </w:r>
+    </w:p>
+    <w:p>
+      <w:pPr>
+        <w:spacing w:after="0"/>
+        <w:ind w:left="1276"/>
+        <w:rPr>
+          <w:sz w:val="20"/>
+        </w:rPr>
+      </w:pPr>
+      <w:r>
+        <w:rPr>
+          <w:sz w:val="20"/>
+        </w:rPr>
+        <w:t xml:space="preserve">LS: </w:t>
+      </w:r>
+      <w:r>
+        <w:rPr>
+          <w:sz w:val="20"/>
+        </w:rPr>
+        <w:t>0</w:t>
+      </w:r>
+      <w:r>
+        <w:rPr>
+          <w:sz w:val="20"/>
+        </w:rPr>
+        <w:t xml:space="preserve"> = Load Data, </w:t>
+      </w:r>
+      <w:r>
+        <w:rPr>
+          <w:sz w:val="20"/>
+        </w:rPr>
+        <w:t>1</w:t>
+      </w:r>
+      <w:r>
+        <w:rPr>
+          <w:sz w:val="20"/>
+        </w:rPr>
+        <w:t xml:space="preserve"> = Store Data</w:t>
+      </w:r>
+      <w:r>
+        <w:rPr>
+          <w:sz w:val="20"/>
+        </w:rPr>
+        <w:tab/>
+      </w:r>
+      <w:r>
+        <w:rPr>
+          <w:sz w:val="20"/>
+        </w:rPr>
+        <w:t>U: 1 = PUSH, 0 = POP</w:t>
+      </w:r>
+      <w:r>
+        <w:rPr>
+          <w:sz w:val="20"/>
+        </w:rPr>
+        <w:tab/>
+        <w:t xml:space="preserve">L: 1 = Use Link, 0 = </w:t>
+      </w:r>
+      <w:proofErr w:type="gramStart"/>
+      <w:r>
+        <w:rPr>
+          <w:sz w:val="20"/>
+        </w:rPr>
+        <w:t>Don’t</w:t>
+      </w:r>
+      <w:proofErr w:type="gramEnd"/>
+      <w:r>
+        <w:rPr>
+          <w:sz w:val="20"/>
+        </w:rPr>
+        <w:t xml:space="preserve"> use Link</w:t>
+      </w:r>
+    </w:p>
+    <w:p>
+      <w:pPr>
+        <w:spacing w:after="0"/>
+        <w:ind w:left="1276"/>
+        <w:rPr>
+          <w:sz w:val="20"/>
+        </w:rPr>
+      </w:pPr>
     </w:p>
     <w:p>
       <w:pPr>
         <w:spacing w:after="0"/>
         <w:jc w:val="center"/>
       </w:pPr>
-      <w:r>
+    </w:p>
+    <w:p>
+      <w:pPr>
+        <w:spacing w:after="0"/>
+        <w:ind w:left="284" w:right="283"/>
+        <w:jc w:val="center"/>
         <w:rPr>
           <w:b/>
           <w:sz w:val="28"/>
           <w:u w:val="single"/>
         </w:rPr>
-        <w:lastRenderedPageBreak/>
-        <w:t>General Instruction Formatting</w:t>
-      </w:r>
-      <w:bookmarkStart w:id="1" w:name="_MON_1454092384"/>
-      <w:bookmarkEnd w:id="1"/>
-      <w:r>
-        <w:object w:dxaOrig="8338" w:dyaOrig="2336">
-          <v:shape id="_x0000_i1028" type="#_x0000_t75" style="width:416.45pt;height:116.75pt" o:ole="">
-            <v:imagedata r:id="rId7" o:title=""/>
-          </v:shape>
-          <o:OLEObject Type="Embed" ProgID="Excel.Sheet.12" ShapeID="_x0000_i1028" DrawAspect="Content" ObjectID="_1454186876" r:id="rId8"/>
-        </w:object>
-      </w:r>
-    </w:p>
-    <w:p>
-      <w:pPr>
-        <w:spacing w:after="0"/>
-        <w:ind w:left="1276"/>
-        <w:rPr>
-          <w:sz w:val="20"/>
-        </w:rPr>
-      </w:pPr>
-      <w:r>
-        <w:rPr>
-          <w:sz w:val="20"/>
-        </w:rPr>
-        <w:t>LS: 1 = Load Data, 0 = Store Data</w:t>
-      </w:r>
-      <w:r>
-        <w:rPr>
-          <w:sz w:val="20"/>
-        </w:rPr>
-        <w:tab/>
-      </w:r>
-      <w:r>
-        <w:rPr>
-          <w:sz w:val="20"/>
-        </w:rPr>
-        <w:t>U: 1 = PUSH, 0 = POP</w:t>
-      </w:r>
-      <w:r>
-        <w:rPr>
-          <w:sz w:val="20"/>
-        </w:rPr>
-        <w:tab/>
-        <w:t xml:space="preserve">L: 1 = Use Link, 0 = </w:t>
-      </w:r>
-      <w:proofErr w:type="gramStart"/>
-      <w:r>
-        <w:rPr>
-          <w:sz w:val="20"/>
-        </w:rPr>
-        <w:t>Don’t</w:t>
-      </w:r>
-      <w:proofErr w:type="gramEnd"/>
-      <w:r>
-        <w:rPr>
-          <w:sz w:val="20"/>
-        </w:rPr>
-        <w:t xml:space="preserve"> use Link</w:t>
-      </w:r>
-    </w:p>
-    <w:p>
-      <w:pPr>
-        <w:spacing w:after="0"/>
-        <w:ind w:left="1276"/>
-        <w:rPr>
-          <w:sz w:val="20"/>
-        </w:rPr>
-      </w:pPr>
-      <w:bookmarkStart w:id="2" w:name="_GoBack"/>
-      <w:bookmarkEnd w:id="2"/>
-    </w:p>
-    <w:p>
-      <w:pPr>
-        <w:spacing w:after="0"/>
-        <w:jc w:val="center"/>
-      </w:pPr>
-    </w:p>
-    <w:p>
-      <w:pPr>
-        <w:spacing w:after="0"/>
-        <w:ind w:left="284" w:right="283"/>
-        <w:jc w:val="center"/>
+      </w:pPr>
+      <w:r>
         <w:rPr>
           <w:b/>
           <w:sz w:val="28"/>
           <w:u w:val="single"/>
         </w:rPr>
-      </w:pPr>
-      <w:r>
-        <w:rPr>
-          <w:b/>
-          <w:sz w:val="28"/>
-          <w:u w:val="single"/>
-        </w:rPr>
         <w:t>Example Coding</w:t>
       </w:r>
     </w:p>
@@ -238,11 +219,11 @@
         <w:jc w:val="center"/>
       </w:pPr>
       <w:r>
-        <w:object w:dxaOrig="9442" w:dyaOrig="2900">
-          <v:shape id="_x0000_i1025" type="#_x0000_t75" style="width:472.85pt;height:144.95pt" o:ole="">
+        <w:object w:dxaOrig="9488" w:dyaOrig="2919">
+          <v:shape id="_x0000_i1026" type="#_x0000_t75" style="width:474.6pt;height:145.55pt" o:ole="">
             <v:imagedata r:id="rId9" o:title=""/>
           </v:shape>
-          <o:OLEObject Type="Embed" ProgID="Excel.Sheet.12" ShapeID="_x0000_i1025" DrawAspect="Content" ObjectID="_1454186877" r:id="rId10"/>
+          <o:OLEObject Type="Embed" ProgID="Excel.Sheet.12" ShapeID="_x0000_i1026" DrawAspect="Content" ObjectID="_1454493014" r:id="rId10"/>
         </w:object>
       </w:r>
     </w:p>
@@ -306,10 +287,10 @@
       </w:pPr>
       <w:r>
         <w:object w:dxaOrig="3636" w:dyaOrig="1172">
-          <v:shape id="_x0000_i1026" type="#_x0000_t75" style="width:181.95pt;height:58.4pt" o:ole="">
+          <v:shape id="_x0000_i1027" type="#_x0000_t75" style="width:182.7pt;height:58.85pt" o:ole="">
             <v:imagedata r:id="rId11" o:title=""/>
           </v:shape>
-          <o:OLEObject Type="Embed" ProgID="Excel.Sheet.12" ShapeID="_x0000_i1026" DrawAspect="Content" ObjectID="_1454186878" r:id="rId12"/>
+          <o:OLEObject Type="Embed" ProgID="Excel.Sheet.12" ShapeID="_x0000_i1027" DrawAspect="Content" ObjectID="_1454493015" r:id="rId12"/>
         </w:object>
       </w:r>
     </w:p>
@@ -353,31 +334,13 @@
         <w:jc w:val="center"/>
       </w:pPr>
       <w:r>
-        <w:object w:dxaOrig="4467" w:dyaOrig="596">
-          <v:shape id="_x0000_i1027" type="#_x0000_t75" style="width:223.8pt;height:30.15pt" o:ole="">
+        <w:object w:dxaOrig="5387" w:dyaOrig="600">
+          <v:shape id="_x0000_i1028" type="#_x0000_t75" style="width:269.4pt;height:30.2pt" o:ole="">
             <v:imagedata r:id="rId13" o:title=""/>
           </v:shape>
-          <o:OLEObject Type="Embed" ProgID="Excel.Sheet.12" ShapeID="_x0000_i1027" DrawAspect="Content" ObjectID="_1454186879" r:id="rId14"/>
+          <o:OLEObject Type="Embed" ProgID="Excel.Sheet.12" ShapeID="_x0000_i1028" DrawAspect="Content" ObjectID="_1454493016" r:id="rId14"/>
         </w:object>
       </w:r>
-    </w:p>
-    <w:p>
-      <w:pPr>
-        <w:spacing w:after="0"/>
-        <w:ind w:left="284" w:right="283"/>
-      </w:pPr>
-    </w:p>
-    <w:p>
-      <w:pPr>
-        <w:spacing w:after="0"/>
-        <w:ind w:left="284" w:right="283"/>
-      </w:pPr>
-    </w:p>
-    <w:p>
-      <w:pPr>
-        <w:spacing w:after="0"/>
-        <w:ind w:left="284" w:right="283"/>
-      </w:pPr>
     </w:p>
     <w:p>
       <w:pPr>
@@ -389,7 +352,6 @@
           <w:sz w:val="24"/>
           <w:u w:val="single"/>
         </w:rPr>
-        <w:lastRenderedPageBreak/>
         <w:t>Control Transfer</w:t>
       </w:r>
     </w:p>
@@ -442,7 +404,13 @@
       </w:r>
       <w:r>
         <w:tab/>
-        <w:t>– Branch if not equal</w:t>
+        <w:t xml:space="preserve">– Branch if </w:t>
+      </w:r>
+      <w:r>
+        <w:t>!=</w:t>
+      </w:r>
+      <w:r>
+        <w:tab/>
       </w:r>
       <w:r>
         <w:t xml:space="preserve"> </w:t>
@@ -470,7 +438,10 @@
       </w:r>
       <w:r>
         <w:tab/>
-        <w:t>– Branch if equal</w:t>
+        <w:t>– Branch if =</w:t>
+      </w:r>
+      <w:r>
+        <w:tab/>
       </w:r>
       <w:r>
         <w:t xml:space="preserve"> </w:t>
@@ -614,18 +585,33 @@
         <w:ind w:left="284" w:right="283" w:firstLine="0"/>
       </w:pPr>
       <w:r>
-        <w:t>ABR</w:t>
-      </w:r>
-      <w:r>
-        <w:tab/>
-        <w:t>– Absolute Branch</w:t>
-      </w:r>
-      <w:r>
-        <w:t xml:space="preserve"> </w:t>
-      </w:r>
-      <w:r>
-        <w:tab/>
-        <w:t>– Unconditionally branch to the location held in register Ra</w:t>
+        <w:t>JMP</w:t>
+      </w:r>
+      <w:r>
+        <w:tab/>
+        <w:t xml:space="preserve">– </w:t>
+      </w:r>
+      <w:r>
+        <w:t>Jump</w:t>
+      </w:r>
+      <w:r>
+        <w:tab/>
+      </w:r>
+      <w:r>
+        <w:tab/>
+      </w:r>
+      <w:r>
+        <w:tab/>
+        <w:t xml:space="preserve">– Unconditionally </w:t>
+      </w:r>
+      <w:r>
+        <w:t>jump</w:t>
+      </w:r>
+      <w:r>
+        <w:t xml:space="preserve"> to the location held in register Ra</w:t>
+      </w:r>
+      <w:r>
+        <w:t xml:space="preserve"> plus an 5-bit offset</w:t>
       </w:r>
     </w:p>
     <w:p>
@@ -648,6 +634,7 @@
           <w:sz w:val="24"/>
           <w:u w:val="single"/>
         </w:rPr>
+        <w:lastRenderedPageBreak/>
         <w:t>Stack Operations</w:t>
       </w:r>
     </w:p>
@@ -663,7 +650,19 @@
         <w:t>either a general purpose register or the link register onto the</w:t>
       </w:r>
       <w:r>
-        <w:t xml:space="preserve"> system stack, useful for context saving when an interrupt occurs. PUSH increments stack pointer (SP) and POP decrements stack pointer (SP</w:t>
+        <w:t xml:space="preserve"> system stack, useful for context saving when an interrupt occurs. PUSH </w:t>
+      </w:r>
+      <w:r>
+        <w:t>pre-decrements</w:t>
+      </w:r>
+      <w:r>
+        <w:t xml:space="preserve"> stack pointer (SP) and POP </w:t>
+      </w:r>
+      <w:r>
+        <w:t>post-increments</w:t>
+      </w:r>
+      <w:r>
+        <w:t xml:space="preserve"> stack pointer (SP</w:t>
       </w:r>
       <w:r>
         <w:t>) for a top-down growing stack.</w:t>
@@ -1362,6 +1361,36 @@
       <w:contextualSpacing/>
     </w:pPr>
   </w:style>
+  <w:style w:type="paragraph" w:styleId="BalloonText">
+    <w:name w:val="Balloon Text"/>
+    <w:basedOn w:val="Normal"/>
+    <w:link w:val="BalloonTextChar"/>
+    <w:uiPriority w:val="99"/>
+    <w:semiHidden/>
+    <w:unhideWhenUsed/>
+    <w:rsid w:val="00503506"/>
+    <w:pPr>
+      <w:spacing w:after="0" w:line="240" w:lineRule="auto"/>
+    </w:pPr>
+    <w:rPr>
+      <w:rFonts w:ascii="Segoe UI" w:hAnsi="Segoe UI" w:cs="Segoe UI"/>
+      <w:sz w:val="18"/>
+      <w:szCs w:val="18"/>
+    </w:rPr>
+  </w:style>
+  <w:style w:type="character" w:customStyle="1" w:styleId="BalloonTextChar">
+    <w:name w:val="Balloon Text Char"/>
+    <w:basedOn w:val="DefaultParagraphFont"/>
+    <w:link w:val="BalloonText"/>
+    <w:uiPriority w:val="99"/>
+    <w:semiHidden/>
+    <w:rsid w:val="00503506"/>
+    <w:rPr>
+      <w:rFonts w:ascii="Segoe UI" w:hAnsi="Segoe UI" w:cs="Segoe UI"/>
+      <w:sz w:val="18"/>
+      <w:szCs w:val="18"/>
+    </w:rPr>
+  </w:style>
 </w:styles>
 </file>
 

</xml_diff>

<commit_message>
ISA for submission @ashleyjr please check my subroutine example
</commit_message>
<xml_diff>
--- a/Design/InstructionSet/ISSummary.docx
+++ b/Design/InstructionSet/ISSummary.docx
@@ -50,14 +50,19 @@
             <v:path o:extrusionok="f" gradientshapeok="t" o:connecttype="rect"/>
             <o:lock v:ext="edit" aspectratio="t"/>
           </v:shapetype>
-          <v:shape id="_x0000_i1026" type="#_x0000_t75" style="width:571.8pt;height:535pt" o:ole="">
-            <v:imagedata r:id="rId5" o:title=""/>
+          <v:shape id="_x0000_i1025" type="#_x0000_t75" style="width:572.25pt;height:534.75pt" o:ole="">
+            <v:imagedata r:id="rId7" o:title=""/>
           </v:shape>
-          <o:OLEObject Type="Embed" ProgID="Excel.Sheet.12" ShapeID="_x0000_i1026" DrawAspect="Content" ObjectID="_1454769637" r:id="rId6"/>
+          <o:OLEObject Type="Embed" ProgID="Excel.Sheet.12" ShapeID="_x0000_i1025" DrawAspect="Content" ObjectID="_1454922274" r:id="rId8"/>
         </w:object>
       </w:r>
-      <w:bookmarkStart w:id="1" w:name="_GoBack"/>
-      <w:bookmarkEnd w:id="1"/>
+    </w:p>
+    <w:p>
+      <w:pPr>
+        <w:spacing w:after="0"/>
+        <w:ind w:left="-284" w:right="-284"/>
+        <w:jc w:val="center"/>
+      </w:pPr>
       <w:r>
         <w:rPr>
           <w:b/>
@@ -66,14 +71,14 @@
         </w:rPr>
         <w:t>General Instruction Formatting</w:t>
       </w:r>
-      <w:bookmarkStart w:id="2" w:name="_MON_1454092384"/>
-      <w:bookmarkEnd w:id="2"/>
+      <w:bookmarkStart w:id="1" w:name="_MON_1454092384"/>
+      <w:bookmarkEnd w:id="1"/>
       <w:r>
         <w:object w:dxaOrig="7815" w:dyaOrig="2430">
-          <v:shape id="_x0000_i1025" type="#_x0000_t75" style="width:390.15pt;height:121.4pt" o:ole="">
-            <v:imagedata r:id="rId7" o:title=""/>
+          <v:shape id="_x0000_i1026" type="#_x0000_t75" style="width:390pt;height:121.5pt" o:ole="">
+            <v:imagedata r:id="rId9" o:title=""/>
           </v:shape>
-          <o:OLEObject Type="Embed" ProgID="Excel.Sheet.12" ShapeID="_x0000_i1025" DrawAspect="Content" ObjectID="_1454769638" r:id="rId8"/>
+          <o:OLEObject Type="Embed" ProgID="Excel.Sheet.12" ShapeID="_x0000_i1026" DrawAspect="Content" ObjectID="_1454922275" r:id="rId10"/>
         </w:object>
       </w:r>
     </w:p>
@@ -156,12 +161,6 @@
         <w:rPr>
           <w:sz w:val="20"/>
         </w:rPr>
-      </w:pPr>
-    </w:p>
-    <w:p>
-      <w:pPr>
-        <w:spacing w:after="0"/>
-        <w:jc w:val="center"/>
       </w:pPr>
     </w:p>
     <w:p>
@@ -193,7 +192,6 @@
           <w:sz w:val="28"/>
           <w:u w:val="single"/>
         </w:rPr>
-        <w:lastRenderedPageBreak/>
         <w:t>Example Coding</w:t>
       </w:r>
     </w:p>
@@ -223,8 +221,8 @@
         <w:t>These operations are performed by the Arithmetic Logic Unit and examples are shown below.</w:t>
       </w:r>
     </w:p>
-    <w:bookmarkStart w:id="3" w:name="_MON_1454094407"/>
-    <w:bookmarkEnd w:id="3"/>
+    <w:bookmarkStart w:id="2" w:name="_MON_1454094407"/>
+    <w:bookmarkEnd w:id="2"/>
     <w:p>
       <w:pPr>
         <w:spacing w:after="0"/>
@@ -233,10 +231,10 @@
       </w:pPr>
       <w:r>
         <w:object w:dxaOrig="9442" w:dyaOrig="2900">
-          <v:shape id="_x0000_i1027" type="#_x0000_t75" style="width:472.2pt;height:144.85pt" o:ole="">
-            <v:imagedata r:id="rId9" o:title=""/>
+          <v:shape id="_x0000_i1027" type="#_x0000_t75" style="width:471.75pt;height:145.5pt" o:ole="">
+            <v:imagedata r:id="rId11" o:title=""/>
           </v:shape>
-          <o:OLEObject Type="Embed" ProgID="Excel.Sheet.12" ShapeID="_x0000_i1027" DrawAspect="Content" ObjectID="_1454769639" r:id="rId10"/>
+          <o:OLEObject Type="Embed" ProgID="Excel.Sheet.12" ShapeID="_x0000_i1027" DrawAspect="Content" ObjectID="_1454922276" r:id="rId12"/>
         </w:object>
       </w:r>
     </w:p>
@@ -308,8 +306,8 @@
         <w:t xml:space="preserve"> with an 8-bit immediate value. </w:t>
       </w:r>
     </w:p>
-    <w:bookmarkStart w:id="4" w:name="_MON_1454096176"/>
-    <w:bookmarkEnd w:id="4"/>
+    <w:bookmarkStart w:id="3" w:name="_MON_1454096176"/>
+    <w:bookmarkEnd w:id="3"/>
     <w:p>
       <w:pPr>
         <w:spacing w:after="0"/>
@@ -318,10 +316,10 @@
       </w:pPr>
       <w:r>
         <w:object w:dxaOrig="3636" w:dyaOrig="1172">
-          <v:shape id="_x0000_i1028" type="#_x0000_t75" style="width:182.5pt;height:58.6pt" o:ole="">
-            <v:imagedata r:id="rId11" o:title=""/>
+          <v:shape id="_x0000_i1028" type="#_x0000_t75" style="width:182.25pt;height:58.5pt" o:ole="">
+            <v:imagedata r:id="rId13" o:title=""/>
           </v:shape>
-          <o:OLEObject Type="Embed" ProgID="Excel.Sheet.12" ShapeID="_x0000_i1028" DrawAspect="Content" ObjectID="_1454769640" r:id="rId12"/>
+          <o:OLEObject Type="Embed" ProgID="Excel.Sheet.12" ShapeID="_x0000_i1028" DrawAspect="Content" ObjectID="_1454922277" r:id="rId14"/>
         </w:object>
       </w:r>
     </w:p>
@@ -356,8 +354,8 @@
         <w:t xml:space="preserve">When loading data, the value at the memory location held in Ra, adds an offset held in Ro, and replaces the returned value in register Rd. When storing data, the same functionality is used, only with data transferring in opposite direction. </w:t>
       </w:r>
     </w:p>
-    <w:bookmarkStart w:id="5" w:name="_MON_1454094818"/>
-    <w:bookmarkEnd w:id="5"/>
+    <w:bookmarkStart w:id="4" w:name="_MON_1454094818"/>
+    <w:bookmarkEnd w:id="4"/>
     <w:p>
       <w:pPr>
         <w:spacing w:after="0"/>
@@ -366,10 +364,10 @@
       </w:pPr>
       <w:r>
         <w:object w:dxaOrig="5363" w:dyaOrig="596">
-          <v:shape id="_x0000_i1029" type="#_x0000_t75" style="width:267.9pt;height:30.15pt" o:ole="">
-            <v:imagedata r:id="rId13" o:title=""/>
+          <v:shape id="_x0000_i1029" type="#_x0000_t75" style="width:268.5pt;height:30pt" o:ole="">
+            <v:imagedata r:id="rId15" o:title=""/>
           </v:shape>
-          <o:OLEObject Type="Embed" ProgID="Excel.Sheet.12" ShapeID="_x0000_i1029" DrawAspect="Content" ObjectID="_1454769641" r:id="rId14"/>
+          <o:OLEObject Type="Embed" ProgID="Excel.Sheet.12" ShapeID="_x0000_i1029" DrawAspect="Content" ObjectID="_1454922278" r:id="rId16"/>
         </w:object>
       </w:r>
     </w:p>
@@ -661,6 +659,34 @@
     </w:p>
     <w:p>
       <w:pPr>
+        <w:pStyle w:val="ListParagraph"/>
+        <w:spacing w:after="0"/>
+        <w:ind w:left="284" w:right="283"/>
+      </w:pPr>
+    </w:p>
+    <w:p>
+      <w:pPr>
+        <w:pStyle w:val="ListParagraph"/>
+        <w:spacing w:after="0"/>
+        <w:ind w:left="284" w:right="283"/>
+      </w:pPr>
+    </w:p>
+    <w:p>
+      <w:pPr>
+        <w:pStyle w:val="ListParagraph"/>
+        <w:spacing w:after="0"/>
+        <w:ind w:left="284" w:right="283"/>
+      </w:pPr>
+    </w:p>
+    <w:p>
+      <w:pPr>
+        <w:pStyle w:val="ListParagraph"/>
+        <w:spacing w:after="0"/>
+        <w:ind w:left="284" w:right="283"/>
+      </w:pPr>
+    </w:p>
+    <w:p>
+      <w:pPr>
         <w:spacing w:after="0"/>
         <w:ind w:left="284" w:right="283"/>
         <w:rPr>
@@ -672,6 +698,7 @@
           <w:sz w:val="24"/>
           <w:u w:val="single"/>
         </w:rPr>
+        <w:lastRenderedPageBreak/>
         <w:t>Stack Operations</w:t>
       </w:r>
     </w:p>
@@ -717,16 +744,599 @@
     <w:p>
       <w:pPr>
         <w:spacing w:after="0"/>
+        <w:ind w:left="284" w:right="283"/>
+      </w:pPr>
+    </w:p>
+    <w:p>
+      <w:pPr>
+        <w:spacing w:after="0"/>
+        <w:ind w:left="284" w:right="282"/>
+        <w:rPr>
+          <w:u w:val="single"/>
+        </w:rPr>
+      </w:pPr>
+      <w:r>
+        <w:rPr>
+          <w:u w:val="single"/>
+        </w:rPr>
+        <w:t>Combined</w:t>
+      </w:r>
+      <w:r>
+        <w:rPr>
+          <w:u w:val="single"/>
+        </w:rPr>
+        <w:t xml:space="preserve"> Branching &amp; Stack Example</w:t>
+      </w:r>
+    </w:p>
+    <w:p>
+      <w:pPr>
+        <w:spacing w:after="0"/>
+        <w:ind w:left="284" w:right="282"/>
+      </w:pPr>
+      <w:r>
+        <w:t>Below is an example showing how PUSH/POP operations and branches can be used to call a subroutine. “.sub” is a label used in assembly language to refer to a different line of code, it is converted to a relative address by an assembler. Here it is calculated as 4 + 5 = 9, if the destination address was before the calling instruction the relative value would be negative.</w:t>
+      </w:r>
+      <w:bookmarkStart w:id="5" w:name="_GoBack"/>
+      <w:bookmarkEnd w:id="5"/>
+    </w:p>
+    <w:tbl>
+      <w:tblPr>
+        <w:tblStyle w:val="TableGrid"/>
+        <w:tblW w:w="0" w:type="auto"/>
+        <w:jc w:val="center"/>
+        <w:tblBorders>
+          <w:insideH w:val="none" w:sz="0" w:space="0" w:color="auto"/>
+          <w:insideV w:val="none" w:sz="0" w:space="0" w:color="auto"/>
+        </w:tblBorders>
+        <w:tblLook w:val="04A0" w:firstRow="1" w:lastRow="0" w:firstColumn="1" w:lastColumn="0" w:noHBand="0" w:noVBand="1"/>
+      </w:tblPr>
+      <w:tblGrid>
+        <w:gridCol w:w="895"/>
+        <w:gridCol w:w="1368"/>
+        <w:gridCol w:w="4252"/>
+      </w:tblGrid>
+      <w:tr>
+        <w:trPr>
+          <w:jc w:val="center"/>
+        </w:trPr>
+        <w:tc>
+          <w:tcPr>
+            <w:tcW w:w="617" w:type="dxa"/>
+          </w:tcPr>
+          <w:p>
+            <w:pPr>
+              <w:ind w:left="284" w:right="282"/>
+            </w:pPr>
+          </w:p>
+        </w:tc>
+        <w:tc>
+          <w:tcPr>
+            <w:tcW w:w="1368" w:type="dxa"/>
+          </w:tcPr>
+          <w:p>
+            <w:pPr>
+              <w:ind w:right="282"/>
+            </w:pPr>
+            <w:r>
+              <w:t>PUSH R1</w:t>
+            </w:r>
+          </w:p>
+        </w:tc>
+        <w:tc>
+          <w:tcPr>
+            <w:tcW w:w="4252" w:type="dxa"/>
+          </w:tcPr>
+          <w:p>
+            <w:pPr>
+              <w:ind w:right="282"/>
+            </w:pPr>
+            <w:r>
+              <w:t>:Save R1</w:t>
+            </w:r>
+          </w:p>
+        </w:tc>
+      </w:tr>
+      <w:tr>
+        <w:trPr>
+          <w:jc w:val="center"/>
+        </w:trPr>
+        <w:tc>
+          <w:tcPr>
+            <w:tcW w:w="617" w:type="dxa"/>
+          </w:tcPr>
+          <w:p>
+            <w:pPr>
+              <w:ind w:left="284" w:right="282"/>
+            </w:pPr>
+          </w:p>
+        </w:tc>
+        <w:tc>
+          <w:tcPr>
+            <w:tcW w:w="1368" w:type="dxa"/>
+          </w:tcPr>
+          <w:p>
+            <w:pPr>
+              <w:ind w:right="282"/>
+            </w:pPr>
+            <w:r>
+              <w:t>P</w:t>
+            </w:r>
+            <w:r>
+              <w:t>USH R2</w:t>
+            </w:r>
+          </w:p>
+        </w:tc>
+        <w:tc>
+          <w:tcPr>
+            <w:tcW w:w="4252" w:type="dxa"/>
+          </w:tcPr>
+          <w:p>
+            <w:pPr>
+              <w:ind w:right="282"/>
+            </w:pPr>
+            <w:r>
+              <w:t>:Save R2</w:t>
+            </w:r>
+          </w:p>
+        </w:tc>
+      </w:tr>
+      <w:tr>
+        <w:trPr>
+          <w:jc w:val="center"/>
+        </w:trPr>
+        <w:tc>
+          <w:tcPr>
+            <w:tcW w:w="617" w:type="dxa"/>
+          </w:tcPr>
+          <w:p>
+            <w:pPr>
+              <w:ind w:left="284" w:right="282"/>
+            </w:pPr>
+          </w:p>
+        </w:tc>
+        <w:tc>
+          <w:tcPr>
+            <w:tcW w:w="1368" w:type="dxa"/>
+          </w:tcPr>
+          <w:p>
+            <w:pPr>
+              <w:ind w:right="282"/>
+            </w:pPr>
+            <w:r>
+              <w:t>PUSH LR</w:t>
+            </w:r>
+          </w:p>
+        </w:tc>
+        <w:tc>
+          <w:tcPr>
+            <w:tcW w:w="4252" w:type="dxa"/>
+          </w:tcPr>
+          <w:p>
+            <w:pPr>
+              <w:ind w:right="282"/>
+            </w:pPr>
+            <w:r>
+              <w:t>:Save Link Register</w:t>
+            </w:r>
+          </w:p>
+        </w:tc>
+      </w:tr>
+      <w:tr>
+        <w:trPr>
+          <w:jc w:val="center"/>
+        </w:trPr>
+        <w:tc>
+          <w:tcPr>
+            <w:tcW w:w="617" w:type="dxa"/>
+          </w:tcPr>
+          <w:p>
+            <w:pPr>
+              <w:ind w:left="284" w:right="282"/>
+            </w:pPr>
+          </w:p>
+        </w:tc>
+        <w:tc>
+          <w:tcPr>
+            <w:tcW w:w="1368" w:type="dxa"/>
+          </w:tcPr>
+          <w:p>
+            <w:pPr>
+              <w:ind w:right="282"/>
+            </w:pPr>
+            <w:r>
+              <w:t>BWL .sub</w:t>
+            </w:r>
+          </w:p>
+        </w:tc>
+        <w:tc>
+          <w:tcPr>
+            <w:tcW w:w="4252" w:type="dxa"/>
+          </w:tcPr>
+          <w:p>
+            <w:pPr>
+              <w:ind w:right="282"/>
+            </w:pPr>
+            <w:r>
+              <w:t>:Call subroutine</w:t>
+            </w:r>
+          </w:p>
+        </w:tc>
+      </w:tr>
+      <w:tr>
+        <w:trPr>
+          <w:jc w:val="center"/>
+        </w:trPr>
+        <w:tc>
+          <w:tcPr>
+            <w:tcW w:w="617" w:type="dxa"/>
+          </w:tcPr>
+          <w:p>
+            <w:pPr>
+              <w:ind w:left="284" w:right="282"/>
+            </w:pPr>
+          </w:p>
+        </w:tc>
+        <w:tc>
+          <w:tcPr>
+            <w:tcW w:w="1368" w:type="dxa"/>
+          </w:tcPr>
+          <w:p>
+            <w:pPr>
+              <w:ind w:right="282"/>
+            </w:pPr>
+            <w:r>
+              <w:t>POP LR</w:t>
+            </w:r>
+          </w:p>
+        </w:tc>
+        <w:tc>
+          <w:tcPr>
+            <w:tcW w:w="4252" w:type="dxa"/>
+          </w:tcPr>
+          <w:p>
+            <w:pPr>
+              <w:ind w:right="282"/>
+            </w:pPr>
+            <w:r>
+              <w:t>:Restore Link Register</w:t>
+            </w:r>
+          </w:p>
+        </w:tc>
+      </w:tr>
+      <w:tr>
+        <w:trPr>
+          <w:jc w:val="center"/>
+        </w:trPr>
+        <w:tc>
+          <w:tcPr>
+            <w:tcW w:w="617" w:type="dxa"/>
+          </w:tcPr>
+          <w:p>
+            <w:pPr>
+              <w:ind w:left="284" w:right="282"/>
+            </w:pPr>
+          </w:p>
+        </w:tc>
+        <w:tc>
+          <w:tcPr>
+            <w:tcW w:w="1368" w:type="dxa"/>
+          </w:tcPr>
+          <w:p>
+            <w:pPr>
+              <w:ind w:right="282"/>
+            </w:pPr>
+            <w:r>
+              <w:t>POP R2</w:t>
+            </w:r>
+          </w:p>
+        </w:tc>
+        <w:tc>
+          <w:tcPr>
+            <w:tcW w:w="4252" w:type="dxa"/>
+          </w:tcPr>
+          <w:p>
+            <w:pPr>
+              <w:ind w:right="282"/>
+            </w:pPr>
+            <w:r>
+              <w:t>:Restore R2</w:t>
+            </w:r>
+          </w:p>
+        </w:tc>
+      </w:tr>
+      <w:tr>
+        <w:trPr>
+          <w:jc w:val="center"/>
+        </w:trPr>
+        <w:tc>
+          <w:tcPr>
+            <w:tcW w:w="617" w:type="dxa"/>
+          </w:tcPr>
+          <w:p>
+            <w:pPr>
+              <w:ind w:left="284" w:right="282"/>
+            </w:pPr>
+          </w:p>
+        </w:tc>
+        <w:tc>
+          <w:tcPr>
+            <w:tcW w:w="1368" w:type="dxa"/>
+          </w:tcPr>
+          <w:p>
+            <w:pPr>
+              <w:ind w:right="282"/>
+            </w:pPr>
+            <w:r>
+              <w:t>POP R1</w:t>
+            </w:r>
+          </w:p>
+        </w:tc>
+        <w:tc>
+          <w:tcPr>
+            <w:tcW w:w="4252" w:type="dxa"/>
+          </w:tcPr>
+          <w:p>
+            <w:pPr>
+              <w:ind w:right="282"/>
+            </w:pPr>
+            <w:r>
+              <w:t>:Restore R1</w:t>
+            </w:r>
+          </w:p>
+        </w:tc>
+      </w:tr>
+      <w:tr>
+        <w:trPr>
+          <w:jc w:val="center"/>
+        </w:trPr>
+        <w:tc>
+          <w:tcPr>
+            <w:tcW w:w="617" w:type="dxa"/>
+          </w:tcPr>
+          <w:p>
+            <w:pPr>
+              <w:ind w:left="284" w:right="282"/>
+            </w:pPr>
+          </w:p>
+        </w:tc>
+        <w:tc>
+          <w:tcPr>
+            <w:tcW w:w="1368" w:type="dxa"/>
+          </w:tcPr>
+          <w:p>
+            <w:pPr>
+              <w:ind w:right="282"/>
+            </w:pPr>
+            <w:r>
+              <w:t>BR .end</w:t>
+            </w:r>
+          </w:p>
+        </w:tc>
+        <w:tc>
+          <w:tcPr>
+            <w:tcW w:w="4252" w:type="dxa"/>
+          </w:tcPr>
+          <w:p>
+            <w:pPr>
+              <w:ind w:right="282"/>
+            </w:pPr>
+            <w:r>
+              <w:t>:Branch to end of memory</w:t>
+            </w:r>
+          </w:p>
+        </w:tc>
+      </w:tr>
+      <w:tr>
+        <w:trPr>
+          <w:jc w:val="center"/>
+        </w:trPr>
+        <w:tc>
+          <w:tcPr>
+            <w:tcW w:w="617" w:type="dxa"/>
+          </w:tcPr>
+          <w:p>
+            <w:pPr>
+              <w:ind w:right="282"/>
+            </w:pPr>
+            <w:r>
+              <w:t>.sub</w:t>
+            </w:r>
+          </w:p>
+        </w:tc>
+        <w:tc>
+          <w:tcPr>
+            <w:tcW w:w="1368" w:type="dxa"/>
+          </w:tcPr>
+          <w:p>
+            <w:pPr>
+              <w:ind w:right="282"/>
+            </w:pPr>
+            <w:r>
+              <w:t>…</w:t>
+            </w:r>
+          </w:p>
+        </w:tc>
+        <w:tc>
+          <w:tcPr>
+            <w:tcW w:w="4252" w:type="dxa"/>
+          </w:tcPr>
+          <w:p>
+            <w:pPr>
+              <w:ind w:right="282"/>
+            </w:pPr>
+            <w:r>
+              <w:t>:Subroutine does something</w:t>
+            </w:r>
+          </w:p>
+        </w:tc>
+      </w:tr>
+      <w:tr>
+        <w:trPr>
+          <w:jc w:val="center"/>
+        </w:trPr>
+        <w:tc>
+          <w:tcPr>
+            <w:tcW w:w="617" w:type="dxa"/>
+          </w:tcPr>
+          <w:p>
+            <w:pPr>
+              <w:ind w:right="282"/>
+            </w:pPr>
+          </w:p>
+        </w:tc>
+        <w:tc>
+          <w:tcPr>
+            <w:tcW w:w="1368" w:type="dxa"/>
+          </w:tcPr>
+          <w:p>
+            <w:pPr>
+              <w:ind w:right="282"/>
+            </w:pPr>
+            <w:r>
+              <w:t>JMP</w:t>
+            </w:r>
+          </w:p>
+        </w:tc>
+        <w:tc>
+          <w:tcPr>
+            <w:tcW w:w="4252" w:type="dxa"/>
+          </w:tcPr>
+          <w:p>
+            <w:pPr>
+              <w:ind w:right="282"/>
+            </w:pPr>
+            <w:r>
+              <w:t>:Return to where subroutine was called</w:t>
+            </w:r>
+          </w:p>
+        </w:tc>
+      </w:tr>
+      <w:tr>
+        <w:trPr>
+          <w:jc w:val="center"/>
+        </w:trPr>
+        <w:tc>
+          <w:tcPr>
+            <w:tcW w:w="617" w:type="dxa"/>
+          </w:tcPr>
+          <w:p>
+            <w:pPr>
+              <w:ind w:right="282"/>
+            </w:pPr>
+            <w:r>
+              <w:t>.end</w:t>
+            </w:r>
+          </w:p>
+        </w:tc>
+        <w:tc>
+          <w:tcPr>
+            <w:tcW w:w="1368" w:type="dxa"/>
+          </w:tcPr>
+          <w:p>
+            <w:pPr>
+              <w:ind w:right="282"/>
+            </w:pPr>
+            <w:r>
+              <w:t>BR .end</w:t>
+            </w:r>
+          </w:p>
+        </w:tc>
+        <w:tc>
+          <w:tcPr>
+            <w:tcW w:w="4252" w:type="dxa"/>
+          </w:tcPr>
+          <w:p>
+            <w:pPr>
+              <w:ind w:right="282"/>
+            </w:pPr>
+          </w:p>
+        </w:tc>
+      </w:tr>
+    </w:tbl>
+    <w:p>
+      <w:pPr>
+        <w:spacing w:after="0"/>
+        <w:ind w:left="284" w:right="282"/>
+        <w:rPr>
+          <w:u w:val="single"/>
+        </w:rPr>
       </w:pPr>
     </w:p>
     <w:sectPr>
+      <w:footerReference w:type="default" r:id="rId17"/>
       <w:pgSz w:w="11906" w:h="16838"/>
-      <w:pgMar w:top="568" w:right="566" w:bottom="709" w:left="567" w:header="708" w:footer="708" w:gutter="0"/>
+      <w:pgMar w:top="851" w:right="567" w:bottom="993" w:left="567" w:header="709" w:footer="709" w:gutter="0"/>
       <w:cols w:space="708"/>
       <w:docGrid w:linePitch="360"/>
     </w:sectPr>
   </w:body>
 </w:document>
+</file>
+
+<file path=word/endnotes.xml><?xml version="1.0" encoding="utf-8"?>
+<w:endnotes xmlns:wpc="http://schemas.microsoft.com/office/word/2010/wordprocessingCanvas" xmlns:mc="http://schemas.openxmlformats.org/markup-compatibility/2006" xmlns:o="urn:schemas-microsoft-com:office:office" xmlns:r="http://schemas.openxmlformats.org/officeDocument/2006/relationships" xmlns:m="http://schemas.openxmlformats.org/officeDocument/2006/math" xmlns:v="urn:schemas-microsoft-com:vml" xmlns:wp14="http://schemas.microsoft.com/office/word/2010/wordprocessingDrawing" xmlns:wp="http://schemas.openxmlformats.org/drawingml/2006/wordprocessingDrawing" xmlns:w10="urn:schemas-microsoft-com:office:word" xmlns:w="http://schemas.openxmlformats.org/wordprocessingml/2006/main" xmlns:w14="http://schemas.microsoft.com/office/word/2010/wordml" xmlns:w15="http://schemas.microsoft.com/office/word/2012/wordml" xmlns:wpg="http://schemas.microsoft.com/office/word/2010/wordprocessingGroup" xmlns:wpi="http://schemas.microsoft.com/office/word/2010/wordprocessingInk" xmlns:wne="http://schemas.microsoft.com/office/word/2006/wordml" xmlns:wps="http://schemas.microsoft.com/office/word/2010/wordprocessingShape" mc:Ignorable="w14 w15 wp14">
+  <w:endnote w:type="separator" w:id="-1">
+    <w:p>
+      <w:pPr>
+        <w:spacing w:after="0" w:line="240" w:lineRule="auto"/>
+      </w:pPr>
+      <w:r>
+        <w:separator/>
+      </w:r>
+    </w:p>
+  </w:endnote>
+  <w:endnote w:type="continuationSeparator" w:id="0">
+    <w:p>
+      <w:pPr>
+        <w:spacing w:after="0" w:line="240" w:lineRule="auto"/>
+      </w:pPr>
+      <w:r>
+        <w:continuationSeparator/>
+      </w:r>
+    </w:p>
+  </w:endnote>
+</w:endnotes>
+</file>
+
+<file path=word/footer1.xml><?xml version="1.0" encoding="utf-8"?>
+<w:ftr xmlns:wpc="http://schemas.microsoft.com/office/word/2010/wordprocessingCanvas" xmlns:mc="http://schemas.openxmlformats.org/markup-compatibility/2006" xmlns:o="urn:schemas-microsoft-com:office:office" xmlns:r="http://schemas.openxmlformats.org/officeDocument/2006/relationships" xmlns:m="http://schemas.openxmlformats.org/officeDocument/2006/math" xmlns:v="urn:schemas-microsoft-com:vml" xmlns:wp14="http://schemas.microsoft.com/office/word/2010/wordprocessingDrawing" xmlns:wp="http://schemas.openxmlformats.org/drawingml/2006/wordprocessingDrawing" xmlns:w10="urn:schemas-microsoft-com:office:word" xmlns:w="http://schemas.openxmlformats.org/wordprocessingml/2006/main" xmlns:w14="http://schemas.microsoft.com/office/word/2010/wordml" xmlns:w15="http://schemas.microsoft.com/office/word/2012/wordml" xmlns:wpg="http://schemas.microsoft.com/office/word/2010/wordprocessingGroup" xmlns:wpi="http://schemas.microsoft.com/office/word/2010/wordprocessingInk" xmlns:wne="http://schemas.microsoft.com/office/word/2006/wordml" xmlns:wps="http://schemas.microsoft.com/office/word/2010/wordprocessingShape" mc:Ignorable="w14 w15 wp14">
+  <w:p>
+    <w:pPr>
+      <w:pStyle w:val="Footer"/>
+    </w:pPr>
+    <w:r>
+      <w:t>Team R4</w:t>
+    </w:r>
+    <w:r>
+      <w:t xml:space="preserve"> – H. Lovett, A. Reddy, A. Robinson, M. Wearn</w:t>
+    </w:r>
+  </w:p>
+</w:ftr>
+</file>
+
+<file path=word/footnotes.xml><?xml version="1.0" encoding="utf-8"?>
+<w:footnotes xmlns:wpc="http://schemas.microsoft.com/office/word/2010/wordprocessingCanvas" xmlns:mc="http://schemas.openxmlformats.org/markup-compatibility/2006" xmlns:o="urn:schemas-microsoft-com:office:office" xmlns:r="http://schemas.openxmlformats.org/officeDocument/2006/relationships" xmlns:m="http://schemas.openxmlformats.org/officeDocument/2006/math" xmlns:v="urn:schemas-microsoft-com:vml" xmlns:wp14="http://schemas.microsoft.com/office/word/2010/wordprocessingDrawing" xmlns:wp="http://schemas.openxmlformats.org/drawingml/2006/wordprocessingDrawing" xmlns:w10="urn:schemas-microsoft-com:office:word" xmlns:w="http://schemas.openxmlformats.org/wordprocessingml/2006/main" xmlns:w14="http://schemas.microsoft.com/office/word/2010/wordml" xmlns:w15="http://schemas.microsoft.com/office/word/2012/wordml" xmlns:wpg="http://schemas.microsoft.com/office/word/2010/wordprocessingGroup" xmlns:wpi="http://schemas.microsoft.com/office/word/2010/wordprocessingInk" xmlns:wne="http://schemas.microsoft.com/office/word/2006/wordml" xmlns:wps="http://schemas.microsoft.com/office/word/2010/wordprocessingShape" mc:Ignorable="w14 w15 wp14">
+  <w:footnote w:type="separator" w:id="-1">
+    <w:p>
+      <w:pPr>
+        <w:spacing w:after="0" w:line="240" w:lineRule="auto"/>
+      </w:pPr>
+      <w:r>
+        <w:separator/>
+      </w:r>
+    </w:p>
+  </w:footnote>
+  <w:footnote w:type="continuationSeparator" w:id="0">
+    <w:p>
+      <w:pPr>
+        <w:spacing w:after="0" w:line="240" w:lineRule="auto"/>
+      </w:pPr>
+      <w:r>
+        <w:continuationSeparator/>
+      </w:r>
+    </w:p>
+  </w:footnote>
+</w:footnotes>
 </file>
 
 <file path=word/numbering.xml><?xml version="1.0" encoding="utf-8"?>
@@ -1428,6 +2038,76 @@
       <w:szCs w:val="18"/>
     </w:rPr>
   </w:style>
+  <w:style w:type="paragraph" w:styleId="Header">
+    <w:name w:val="header"/>
+    <w:basedOn w:val="Normal"/>
+    <w:link w:val="HeaderChar"/>
+    <w:uiPriority w:val="99"/>
+    <w:unhideWhenUsed/>
+    <w:rsid w:val="0068110A"/>
+    <w:pPr>
+      <w:tabs>
+        <w:tab w:val="center" w:pos="4513"/>
+        <w:tab w:val="right" w:pos="9026"/>
+      </w:tabs>
+      <w:spacing w:after="0" w:line="240" w:lineRule="auto"/>
+    </w:pPr>
+  </w:style>
+  <w:style w:type="character" w:customStyle="1" w:styleId="HeaderChar">
+    <w:name w:val="Header Char"/>
+    <w:basedOn w:val="DefaultParagraphFont"/>
+    <w:link w:val="Header"/>
+    <w:uiPriority w:val="99"/>
+    <w:rsid w:val="0068110A"/>
+  </w:style>
+  <w:style w:type="paragraph" w:styleId="Footer">
+    <w:name w:val="footer"/>
+    <w:basedOn w:val="Normal"/>
+    <w:link w:val="FooterChar"/>
+    <w:uiPriority w:val="99"/>
+    <w:unhideWhenUsed/>
+    <w:rsid w:val="0068110A"/>
+    <w:pPr>
+      <w:tabs>
+        <w:tab w:val="center" w:pos="4513"/>
+        <w:tab w:val="right" w:pos="9026"/>
+      </w:tabs>
+      <w:spacing w:after="0" w:line="240" w:lineRule="auto"/>
+    </w:pPr>
+  </w:style>
+  <w:style w:type="character" w:customStyle="1" w:styleId="FooterChar">
+    <w:name w:val="Footer Char"/>
+    <w:basedOn w:val="DefaultParagraphFont"/>
+    <w:link w:val="Footer"/>
+    <w:uiPriority w:val="99"/>
+    <w:rsid w:val="0068110A"/>
+  </w:style>
+  <w:style w:type="table" w:styleId="TableGrid">
+    <w:name w:val="Table Grid"/>
+    <w:basedOn w:val="TableNormal"/>
+    <w:uiPriority w:val="39"/>
+    <w:rsid w:val="007F597B"/>
+    <w:pPr>
+      <w:spacing w:after="0" w:line="240" w:lineRule="auto"/>
+    </w:pPr>
+    <w:tblPr>
+      <w:tblInd w:w="0" w:type="dxa"/>
+      <w:tblBorders>
+        <w:top w:val="single" w:sz="4" w:space="0" w:color="auto"/>
+        <w:left w:val="single" w:sz="4" w:space="0" w:color="auto"/>
+        <w:bottom w:val="single" w:sz="4" w:space="0" w:color="auto"/>
+        <w:right w:val="single" w:sz="4" w:space="0" w:color="auto"/>
+        <w:insideH w:val="single" w:sz="4" w:space="0" w:color="auto"/>
+        <w:insideV w:val="single" w:sz="4" w:space="0" w:color="auto"/>
+      </w:tblBorders>
+      <w:tblCellMar>
+        <w:top w:w="0" w:type="dxa"/>
+        <w:left w:w="108" w:type="dxa"/>
+        <w:bottom w:w="0" w:type="dxa"/>
+        <w:right w:w="108" w:type="dxa"/>
+      </w:tblCellMar>
+    </w:tblPr>
+  </w:style>
 </w:styles>
 </file>
 

</xml_diff>

<commit_message>
Modified the negate instruction.
</commit_message>
<xml_diff>
--- a/Design/InstructionSet/ISSummary.docx
+++ b/Design/InstructionSet/ISSummary.docx
@@ -30,7 +30,7 @@
         <w:jc w:val="center"/>
       </w:pPr>
       <w:r>
-        <w:object w:dxaOrig="11426" w:dyaOrig="10687">
+        <w:object w:dxaOrig="11482" w:dyaOrig="10762">
           <v:shapetype id="_x0000_t75" coordsize="21600,21600" o:spt="75" o:preferrelative="t" path="m@4@5l@4@11@9@11@9@5xe" filled="f" stroked="f">
             <v:stroke joinstyle="miter"/>
             <v:formulas>
@@ -50,12 +50,14 @@
             <v:path o:extrusionok="f" gradientshapeok="t" o:connecttype="rect"/>
             <o:lock v:ext="edit" aspectratio="t"/>
           </v:shapetype>
-          <v:shape id="_x0000_i1029" type="#_x0000_t75" style="width:572.25pt;height:534.75pt" o:ole="">
+          <v:shape id="_x0000_i1040" type="#_x0000_t75" style="width:575.25pt;height:538.5pt" o:ole="">
             <v:imagedata r:id="rId7" o:title=""/>
           </v:shape>
-          <o:OLEObject Type="Embed" ProgID="Excel.Sheet.12" ShapeID="_x0000_i1029" DrawAspect="Content" ObjectID="_1454923851" r:id="rId8"/>
+          <o:OLEObject Type="Embed" ProgID="Excel.Sheet.12" ShapeID="_x0000_i1040" DrawAspect="Content" ObjectID="_1455012848" r:id="rId8"/>
         </w:object>
       </w:r>
+      <w:bookmarkStart w:id="1" w:name="_GoBack"/>
+      <w:bookmarkEnd w:id="1"/>
     </w:p>
     <w:p>
       <w:pPr>
@@ -71,14 +73,14 @@
         </w:rPr>
         <w:t>General Instruction Formatting</w:t>
       </w:r>
-      <w:bookmarkStart w:id="1" w:name="_MON_1454092384"/>
-      <w:bookmarkEnd w:id="1"/>
+      <w:bookmarkStart w:id="2" w:name="_MON_1454092384"/>
+      <w:bookmarkEnd w:id="2"/>
       <w:r>
         <w:object w:dxaOrig="7815" w:dyaOrig="2430">
-          <v:shape id="_x0000_i1025" type="#_x0000_t75" style="width:390pt;height:121.5pt" o:ole="">
+          <v:shape id="_x0000_i1026" type="#_x0000_t75" style="width:390pt;height:121.5pt" o:ole="">
             <v:imagedata r:id="rId9" o:title=""/>
           </v:shape>
-          <o:OLEObject Type="Embed" ProgID="Excel.Sheet.12" ShapeID="_x0000_i1025" DrawAspect="Content" ObjectID="_1454923852" r:id="rId10"/>
+          <o:OLEObject Type="Embed" ProgID="Excel.Sheet.12" ShapeID="_x0000_i1026" DrawAspect="Content" ObjectID="_1455012849" r:id="rId10"/>
         </w:object>
       </w:r>
     </w:p>
@@ -221,8 +223,8 @@
         <w:t>These operations are performed by the Arithmetic Logic Unit and examples are shown below.</w:t>
       </w:r>
     </w:p>
-    <w:bookmarkStart w:id="2" w:name="_MON_1454094407"/>
-    <w:bookmarkEnd w:id="2"/>
+    <w:bookmarkStart w:id="3" w:name="_MON_1454094407"/>
+    <w:bookmarkEnd w:id="3"/>
     <w:p>
       <w:pPr>
         <w:spacing w:after="0"/>
@@ -231,10 +233,10 @@
       </w:pPr>
       <w:r>
         <w:object w:dxaOrig="9442" w:dyaOrig="2900">
-          <v:shape id="_x0000_i1026" type="#_x0000_t75" style="width:471.75pt;height:145.5pt" o:ole="">
+          <v:shape id="_x0000_i1027" type="#_x0000_t75" style="width:471.75pt;height:145.5pt" o:ole="">
             <v:imagedata r:id="rId11" o:title=""/>
           </v:shape>
-          <o:OLEObject Type="Embed" ProgID="Excel.Sheet.12" ShapeID="_x0000_i1026" DrawAspect="Content" ObjectID="_1454923853" r:id="rId12"/>
+          <o:OLEObject Type="Embed" ProgID="Excel.Sheet.12" ShapeID="_x0000_i1027" DrawAspect="Content" ObjectID="_1455012850" r:id="rId12"/>
         </w:object>
       </w:r>
     </w:p>
@@ -306,8 +308,8 @@
         <w:t xml:space="preserve"> with an 8-bit immediate value. </w:t>
       </w:r>
     </w:p>
-    <w:bookmarkStart w:id="3" w:name="_MON_1454096176"/>
-    <w:bookmarkEnd w:id="3"/>
+    <w:bookmarkStart w:id="4" w:name="_MON_1454096176"/>
+    <w:bookmarkEnd w:id="4"/>
     <w:p>
       <w:pPr>
         <w:spacing w:after="0"/>
@@ -316,10 +318,10 @@
       </w:pPr>
       <w:r>
         <w:object w:dxaOrig="3636" w:dyaOrig="1172">
-          <v:shape id="_x0000_i1027" type="#_x0000_t75" style="width:182.25pt;height:58.5pt" o:ole="">
+          <v:shape id="_x0000_i1028" type="#_x0000_t75" style="width:182.25pt;height:58.5pt" o:ole="">
             <v:imagedata r:id="rId13" o:title=""/>
           </v:shape>
-          <o:OLEObject Type="Embed" ProgID="Excel.Sheet.12" ShapeID="_x0000_i1027" DrawAspect="Content" ObjectID="_1454923854" r:id="rId14"/>
+          <o:OLEObject Type="Embed" ProgID="Excel.Sheet.12" ShapeID="_x0000_i1028" DrawAspect="Content" ObjectID="_1455012851" r:id="rId14"/>
         </w:object>
       </w:r>
     </w:p>
@@ -354,8 +356,8 @@
         <w:t xml:space="preserve">When loading data, the value at the memory location held in Ra, adds an offset held in Ro, and replaces the returned value in register Rd. When storing data, the same functionality is used, only with data transferring in opposite direction. </w:t>
       </w:r>
     </w:p>
-    <w:bookmarkStart w:id="4" w:name="_MON_1454094818"/>
-    <w:bookmarkEnd w:id="4"/>
+    <w:bookmarkStart w:id="5" w:name="_MON_1454094818"/>
+    <w:bookmarkEnd w:id="5"/>
     <w:p>
       <w:pPr>
         <w:spacing w:after="0"/>
@@ -364,10 +366,10 @@
       </w:pPr>
       <w:r>
         <w:object w:dxaOrig="5363" w:dyaOrig="596">
-          <v:shape id="_x0000_i1028" type="#_x0000_t75" style="width:268.5pt;height:30pt" o:ole="">
+          <v:shape id="_x0000_i1029" type="#_x0000_t75" style="width:268.5pt;height:30pt" o:ole="">
             <v:imagedata r:id="rId15" o:title=""/>
           </v:shape>
-          <o:OLEObject Type="Embed" ProgID="Excel.Sheet.12" ShapeID="_x0000_i1028" DrawAspect="Content" ObjectID="_1454923855" r:id="rId16"/>
+          <o:OLEObject Type="Embed" ProgID="Excel.Sheet.12" ShapeID="_x0000_i1029" DrawAspect="Content" ObjectID="_1455012852" r:id="rId16"/>
         </w:object>
       </w:r>
     </w:p>
@@ -698,7 +700,6 @@
           <w:sz w:val="24"/>
           <w:u w:val="single"/>
         </w:rPr>
-        <w:lastRenderedPageBreak/>
         <w:t>Stack Operations</w:t>
       </w:r>
     </w:p>
@@ -927,8 +928,6 @@
             <w:pPr>
               <w:ind w:left="284" w:right="282"/>
             </w:pPr>
-            <w:bookmarkStart w:id="5" w:name="_GoBack"/>
-            <w:bookmarkEnd w:id="5"/>
           </w:p>
         </w:tc>
         <w:tc>

</xml_diff>

<commit_message>
ISA for R7==SP (+)
</commit_message>
<xml_diff>
--- a/Design/InstructionSet/ISSummary.docx
+++ b/Design/InstructionSet/ISSummary.docx
@@ -50,12 +50,14 @@
             <v:path o:extrusionok="f" gradientshapeok="t" o:connecttype="rect"/>
             <o:lock v:ext="edit" aspectratio="t"/>
           </v:shapetype>
-          <v:shape id="_x0000_i1028" type="#_x0000_t75" style="width:572.25pt;height:563.5pt" o:ole="">
+          <v:shape id="_x0000_i1029" type="#_x0000_t75" style="width:572.25pt;height:563.5pt" o:ole="">
             <v:imagedata r:id="rId7" o:title=""/>
           </v:shape>
-          <o:OLEObject Type="Embed" ProgID="Excel.Sheet.12" ShapeID="_x0000_i1028" DrawAspect="Content" ObjectID="_1455106030" r:id="rId8"/>
+          <o:OLEObject Type="Embed" ProgID="Excel.Sheet.12" ShapeID="_x0000_i1029" DrawAspect="Content" ObjectID="_1455106100" r:id="rId8"/>
         </w:object>
       </w:r>
+      <w:bookmarkStart w:id="1" w:name="_GoBack"/>
+      <w:bookmarkEnd w:id="1"/>
     </w:p>
     <w:p>
       <w:pPr>
@@ -71,14 +73,14 @@
         </w:rPr>
         <w:t>General Instruction Formatting</w:t>
       </w:r>
-      <w:bookmarkStart w:id="1" w:name="_MON_1454092384"/>
-      <w:bookmarkEnd w:id="1"/>
+      <w:bookmarkStart w:id="2" w:name="_MON_1454092384"/>
+      <w:bookmarkEnd w:id="2"/>
       <w:r>
         <w:object w:dxaOrig="8435" w:dyaOrig="2336">
-          <v:shape id="_x0000_i1029" type="#_x0000_t75" style="width:420.75pt;height:117.1pt" o:ole="">
+          <v:shape id="_x0000_i1025" type="#_x0000_t75" style="width:420.75pt;height:117.1pt" o:ole="">
             <v:imagedata r:id="rId9" o:title=""/>
           </v:shape>
-          <o:OLEObject Type="Embed" ProgID="Excel.Sheet.12" ShapeID="_x0000_i1029" DrawAspect="Content" ObjectID="_1455106031" r:id="rId10"/>
+          <o:OLEObject Type="Embed" ProgID="Excel.Sheet.12" ShapeID="_x0000_i1025" DrawAspect="Content" ObjectID="_1455106101" r:id="rId10"/>
         </w:object>
       </w:r>
     </w:p>
@@ -174,8 +176,6 @@
           <w:u w:val="single"/>
         </w:rPr>
       </w:pPr>
-      <w:bookmarkStart w:id="2" w:name="_GoBack"/>
-      <w:bookmarkEnd w:id="2"/>
       <w:r>
         <w:rPr>
           <w:b/>
@@ -221,10 +221,10 @@
       </w:pPr>
       <w:r>
         <w:object w:dxaOrig="9442" w:dyaOrig="2900">
-          <v:shape id="_x0000_i1025" type="#_x0000_t75" style="width:471.45pt;height:145.25pt" o:ole="">
+          <v:shape id="_x0000_i1026" type="#_x0000_t75" style="width:471.45pt;height:145.25pt" o:ole="">
             <v:imagedata r:id="rId11" o:title=""/>
           </v:shape>
-          <o:OLEObject Type="Embed" ProgID="Excel.Sheet.12" ShapeID="_x0000_i1025" DrawAspect="Content" ObjectID="_1455106032" r:id="rId12"/>
+          <o:OLEObject Type="Embed" ProgID="Excel.Sheet.12" ShapeID="_x0000_i1026" DrawAspect="Content" ObjectID="_1455106102" r:id="rId12"/>
         </w:object>
       </w:r>
     </w:p>
@@ -306,10 +306,10 @@
       </w:pPr>
       <w:r>
         <w:object w:dxaOrig="3636" w:dyaOrig="1172">
-          <v:shape id="_x0000_i1026" type="#_x0000_t75" style="width:182.2pt;height:58.25pt" o:ole="">
+          <v:shape id="_x0000_i1027" type="#_x0000_t75" style="width:182.2pt;height:58.25pt" o:ole="">
             <v:imagedata r:id="rId13" o:title=""/>
           </v:shape>
-          <o:OLEObject Type="Embed" ProgID="Excel.Sheet.12" ShapeID="_x0000_i1026" DrawAspect="Content" ObjectID="_1455106033" r:id="rId14"/>
+          <o:OLEObject Type="Embed" ProgID="Excel.Sheet.12" ShapeID="_x0000_i1027" DrawAspect="Content" ObjectID="_1455106103" r:id="rId14"/>
         </w:object>
       </w:r>
     </w:p>
@@ -354,10 +354,10 @@
       </w:pPr>
       <w:r>
         <w:object w:dxaOrig="5363" w:dyaOrig="596">
-          <v:shape id="_x0000_i1027" type="#_x0000_t75" style="width:268.6pt;height:30.05pt" o:ole="">
+          <v:shape id="_x0000_i1028" type="#_x0000_t75" style="width:268.6pt;height:30.05pt" o:ole="">
             <v:imagedata r:id="rId15" o:title=""/>
           </v:shape>
-          <o:OLEObject Type="Embed" ProgID="Excel.Sheet.12" ShapeID="_x0000_i1027" DrawAspect="Content" ObjectID="_1455106034" r:id="rId16"/>
+          <o:OLEObject Type="Embed" ProgID="Excel.Sheet.12" ShapeID="_x0000_i1028" DrawAspect="Content" ObjectID="_1455106104" r:id="rId16"/>
         </w:object>
       </w:r>
     </w:p>

</xml_diff>

<commit_message>
Final ISA, amended for ALU decoding
</commit_message>
<xml_diff>
--- a/Design/InstructionSet/ISSummary.docx
+++ b/Design/InstructionSet/ISSummary.docx
@@ -53,11 +53,9 @@
           <v:shape id="_x0000_i1029" type="#_x0000_t75" style="width:572.25pt;height:563.5pt" o:ole="">
             <v:imagedata r:id="rId7" o:title=""/>
           </v:shape>
-          <o:OLEObject Type="Embed" ProgID="Excel.Sheet.12" ShapeID="_x0000_i1029" DrawAspect="Content" ObjectID="_1455106100" r:id="rId8"/>
+          <o:OLEObject Type="Embed" ProgID="Excel.Sheet.12" ShapeID="_x0000_i1029" DrawAspect="Content" ObjectID="_1455182195" r:id="rId8"/>
         </w:object>
       </w:r>
-      <w:bookmarkStart w:id="1" w:name="_GoBack"/>
-      <w:bookmarkEnd w:id="1"/>
     </w:p>
     <w:p>
       <w:pPr>
@@ -73,14 +71,14 @@
         </w:rPr>
         <w:t>General Instruction Formatting</w:t>
       </w:r>
-      <w:bookmarkStart w:id="2" w:name="_MON_1454092384"/>
-      <w:bookmarkEnd w:id="2"/>
+      <w:bookmarkStart w:id="1" w:name="_MON_1454092384"/>
+      <w:bookmarkEnd w:id="1"/>
       <w:r>
         <w:object w:dxaOrig="8435" w:dyaOrig="2336">
-          <v:shape id="_x0000_i1025" type="#_x0000_t75" style="width:420.75pt;height:117.1pt" o:ole="">
+          <v:shape id="_x0000_i1028" type="#_x0000_t75" style="width:420.75pt;height:117.1pt" o:ole="">
             <v:imagedata r:id="rId9" o:title=""/>
           </v:shape>
-          <o:OLEObject Type="Embed" ProgID="Excel.Sheet.12" ShapeID="_x0000_i1025" DrawAspect="Content" ObjectID="_1455106101" r:id="rId10"/>
+          <o:OLEObject Type="Embed" ProgID="Excel.Sheet.12" ShapeID="_x0000_i1028" DrawAspect="Content" ObjectID="_1455182196" r:id="rId10"/>
         </w:object>
       </w:r>
     </w:p>
@@ -141,14 +139,12 @@
         <w:tab/>
         <w:t xml:space="preserve">L: 1 = Use Link, 0 = </w:t>
       </w:r>
-      <w:proofErr w:type="gramStart"/>
       <w:r>
         <w:rPr>
           <w:sz w:val="20"/>
         </w:rPr>
         <w:t>Don’t</w:t>
       </w:r>
-      <w:proofErr w:type="gramEnd"/>
       <w:r>
         <w:rPr>
           <w:sz w:val="20"/>
@@ -211,8 +207,8 @@
         <w:t>These operations are performed by the Arithmetic Logic Unit and examples are shown below.</w:t>
       </w:r>
     </w:p>
-    <w:bookmarkStart w:id="3" w:name="_MON_1454094407"/>
-    <w:bookmarkEnd w:id="3"/>
+    <w:bookmarkStart w:id="2" w:name="_MON_1454094407"/>
+    <w:bookmarkEnd w:id="2"/>
     <w:p>
       <w:pPr>
         <w:spacing w:after="0"/>
@@ -221,10 +217,10 @@
       </w:pPr>
       <w:r>
         <w:object w:dxaOrig="9442" w:dyaOrig="2900">
-          <v:shape id="_x0000_i1026" type="#_x0000_t75" style="width:471.45pt;height:145.25pt" o:ole="">
+          <v:shape id="_x0000_i1025" type="#_x0000_t75" style="width:471.45pt;height:145.25pt" o:ole="">
             <v:imagedata r:id="rId11" o:title=""/>
           </v:shape>
-          <o:OLEObject Type="Embed" ProgID="Excel.Sheet.12" ShapeID="_x0000_i1026" DrawAspect="Content" ObjectID="_1455106102" r:id="rId12"/>
+          <o:OLEObject Type="Embed" ProgID="Excel.Sheet.12" ShapeID="_x0000_i1025" DrawAspect="Content" ObjectID="_1455182197" r:id="rId12"/>
         </w:object>
       </w:r>
     </w:p>
@@ -296,8 +292,8 @@
         <w:t xml:space="preserve"> with an 8-bit immediate value. </w:t>
       </w:r>
     </w:p>
-    <w:bookmarkStart w:id="4" w:name="_MON_1454096176"/>
-    <w:bookmarkEnd w:id="4"/>
+    <w:bookmarkStart w:id="3" w:name="_MON_1454096176"/>
+    <w:bookmarkEnd w:id="3"/>
     <w:p>
       <w:pPr>
         <w:spacing w:after="0"/>
@@ -306,10 +302,10 @@
       </w:pPr>
       <w:r>
         <w:object w:dxaOrig="3636" w:dyaOrig="1172">
-          <v:shape id="_x0000_i1027" type="#_x0000_t75" style="width:182.2pt;height:58.25pt" o:ole="">
+          <v:shape id="_x0000_i1026" type="#_x0000_t75" style="width:182.2pt;height:58.25pt" o:ole="">
             <v:imagedata r:id="rId13" o:title=""/>
           </v:shape>
-          <o:OLEObject Type="Embed" ProgID="Excel.Sheet.12" ShapeID="_x0000_i1027" DrawAspect="Content" ObjectID="_1455106103" r:id="rId14"/>
+          <o:OLEObject Type="Embed" ProgID="Excel.Sheet.12" ShapeID="_x0000_i1026" DrawAspect="Content" ObjectID="_1455182198" r:id="rId14"/>
         </w:object>
       </w:r>
     </w:p>
@@ -344,8 +340,8 @@
         <w:t xml:space="preserve">When loading data, the value at the memory location held in Ra, adds an offset held in Ro, and replaces the returned value in register Rd. When storing data, the same functionality is used, only with data transferring in opposite direction. </w:t>
       </w:r>
     </w:p>
-    <w:bookmarkStart w:id="5" w:name="_MON_1454094818"/>
-    <w:bookmarkEnd w:id="5"/>
+    <w:bookmarkStart w:id="4" w:name="_MON_1454094818"/>
+    <w:bookmarkEnd w:id="4"/>
     <w:p>
       <w:pPr>
         <w:spacing w:after="0"/>
@@ -354,10 +350,10 @@
       </w:pPr>
       <w:r>
         <w:object w:dxaOrig="5363" w:dyaOrig="596">
-          <v:shape id="_x0000_i1028" type="#_x0000_t75" style="width:268.6pt;height:30.05pt" o:ole="">
+          <v:shape id="_x0000_i1027" type="#_x0000_t75" style="width:268.6pt;height:30.05pt" o:ole="">
             <v:imagedata r:id="rId15" o:title=""/>
           </v:shape>
-          <o:OLEObject Type="Embed" ProgID="Excel.Sheet.12" ShapeID="_x0000_i1028" DrawAspect="Content" ObjectID="_1455106104" r:id="rId16"/>
+          <o:OLEObject Type="Embed" ProgID="Excel.Sheet.12" ShapeID="_x0000_i1027" DrawAspect="Content" ObjectID="_1455182199" r:id="rId16"/>
         </w:object>
       </w:r>
     </w:p>
@@ -704,19 +700,28 @@
         <w:t>either a general purpose register or the link register onto the</w:t>
       </w:r>
       <w:r>
-        <w:t xml:space="preserve"> system stack, useful for context saving when an interrupt occurs. PUSH </w:t>
+        <w:t xml:space="preserve"> stack, useful for saving </w:t>
+      </w:r>
+      <w:r>
+        <w:t>register values before or during a subroutine call</w:t>
+      </w:r>
+      <w:r>
+        <w:t xml:space="preserve">. PUSH </w:t>
       </w:r>
       <w:r>
         <w:t>pre-decrements</w:t>
       </w:r>
       <w:r>
-        <w:t xml:space="preserve"> stack pointer (SP) and POP </w:t>
+        <w:t xml:space="preserve"> stack pointer (R7</w:t>
+      </w:r>
+      <w:r>
+        <w:t xml:space="preserve">) and POP </w:t>
       </w:r>
       <w:r>
         <w:t>post-increments</w:t>
       </w:r>
       <w:r>
-        <w:t xml:space="preserve"> stack pointer (SP</w:t>
+        <w:t xml:space="preserve"> stack pointer (R7</w:t>
       </w:r>
       <w:r>
         <w:t>) for a top-down growing stack.</w:t>
@@ -764,7 +769,27 @@
         <w:ind w:left="284" w:right="282"/>
       </w:pPr>
       <w:r>
-        <w:t>Below is an example showing how PUSH/POP operations and branches can be used to call a subroutine. “.sub” is a label used in assembly language to refer to a different line of code, it is converted to a relative address by an assembler. Here it is calculated as 4 + 5 = 9, if the destination address was before the calling instruction the relative value would be negative.</w:t>
+        <w:t>Below is an example showing how PUSH/POP operations and branches can be used to call a subroutine. “.sub” is a label used in assembly language to refer to a different line of code, it is converted to a relative address by an assem</w:t>
+      </w:r>
+      <w:r>
+        <w:t>bler. Here it is calculated as 3 +</w:t>
+      </w:r>
+      <w:r>
+        <w:t xml:space="preserve"> </w:t>
+      </w:r>
+      <w:r>
+        <w:t xml:space="preserve">4 </w:t>
+      </w:r>
+      <w:bookmarkStart w:id="5" w:name="_GoBack"/>
+      <w:bookmarkEnd w:id="5"/>
+      <w:r>
+        <w:t xml:space="preserve">= </w:t>
+      </w:r>
+      <w:r>
+        <w:t>7</w:t>
+      </w:r>
+      <w:r>
+        <w:t>, if the destination address was before the calling instruction the relative value would be negative.</w:t>
       </w:r>
     </w:p>
     <w:tbl>

</xml_diff>

<commit_message>
FR:IS tweaks & ALUBlock initial text
</commit_message>
<xml_diff>
--- a/Design/InstructionSet/ISSummary.docx
+++ b/Design/InstructionSet/ISSummary.docx
@@ -53,7 +53,7 @@
           <v:shape id="_x0000_i1029" type="#_x0000_t75" style="width:572.25pt;height:635.85pt" o:ole="">
             <v:imagedata r:id="rId7" o:title=""/>
           </v:shape>
-          <o:OLEObject Type="Embed" ProgID="Excel.Sheet.12" ShapeID="_x0000_i1029" DrawAspect="Content" ObjectID="_1460541130" r:id="rId8"/>
+          <o:OLEObject Type="Embed" ProgID="Excel.Sheet.12" ShapeID="_x0000_i1029" DrawAspect="Content" ObjectID="_1460906005" r:id="rId8"/>
         </w:object>
       </w:r>
       <w:bookmarkStart w:id="1" w:name="_GoBack"/>
@@ -81,7 +81,7 @@
           <v:shape id="_x0000_i1025" type="#_x0000_t75" style="width:420.8pt;height:131.85pt" o:ole="">
             <v:imagedata r:id="rId9" o:title=""/>
           </v:shape>
-          <o:OLEObject Type="Embed" ProgID="Excel.Sheet.12" ShapeID="_x0000_i1025" DrawAspect="Content" ObjectID="_1460541131" r:id="rId10"/>
+          <o:OLEObject Type="Embed" ProgID="Excel.Sheet.12" ShapeID="_x0000_i1025" DrawAspect="Content" ObjectID="_1460906006" r:id="rId10"/>
         </w:object>
       </w:r>
     </w:p>
@@ -225,7 +225,7 @@
           <v:shape id="_x0000_i1026" type="#_x0000_t75" style="width:471.25pt;height:145.85pt" o:ole="">
             <v:imagedata r:id="rId11" o:title=""/>
           </v:shape>
-          <o:OLEObject Type="Embed" ProgID="Excel.Sheet.12" ShapeID="_x0000_i1026" DrawAspect="Content" ObjectID="_1460541132" r:id="rId12"/>
+          <o:OLEObject Type="Embed" ProgID="Excel.Sheet.12" ShapeID="_x0000_i1026" DrawAspect="Content" ObjectID="_1460906007" r:id="rId12"/>
         </w:object>
       </w:r>
     </w:p>
@@ -310,7 +310,7 @@
           <v:shape id="_x0000_i1027" type="#_x0000_t75" style="width:182.35pt;height:58.9pt" o:ole="">
             <v:imagedata r:id="rId13" o:title=""/>
           </v:shape>
-          <o:OLEObject Type="Embed" ProgID="Excel.Sheet.12" ShapeID="_x0000_i1027" DrawAspect="Content" ObjectID="_1460541133" r:id="rId14"/>
+          <o:OLEObject Type="Embed" ProgID="Excel.Sheet.12" ShapeID="_x0000_i1027" DrawAspect="Content" ObjectID="_1460906008" r:id="rId14"/>
         </w:object>
       </w:r>
     </w:p>
@@ -358,7 +358,7 @@
           <v:shape id="_x0000_i1028" type="#_x0000_t75" style="width:268.35pt;height:29.9pt" o:ole="">
             <v:imagedata r:id="rId15" o:title=""/>
           </v:shape>
-          <o:OLEObject Type="Embed" ProgID="Excel.Sheet.12" ShapeID="_x0000_i1028" DrawAspect="Content" ObjectID="_1460541134" r:id="rId16"/>
+          <o:OLEObject Type="Embed" ProgID="Excel.Sheet.12" ShapeID="_x0000_i1028" DrawAspect="Content" ObjectID="_1460906009" r:id="rId16"/>
         </w:object>
       </w:r>
     </w:p>

</xml_diff>